<commit_message>
css tweaks, box shadows for moz and webkit, added thin border to image hover as well as light dropshadow
</commit_message>
<xml_diff>
--- a/Top10/Docs/Vita_SOW_JACC_dataViz001.docx
+++ b/Top10/Docs/Vita_SOW_JACC_dataViz001.docx
@@ -538,12 +538,15 @@
           <w:color w:val="000000" w:themeColor="text1"/>
         </w:rPr>
       </w:pPr>
+      <w:proofErr w:type="spellStart"/>
+      <w:proofErr w:type="gramStart"/>
       <w:r>
         <w:rPr>
           <w:rFonts w:asciiTheme="majorHAnsi" w:eastAsia="Arial" w:hAnsiTheme="majorHAnsi" w:cstheme="majorBidi"/>
         </w:rPr>
         <w:t>Treemap</w:t>
       </w:r>
+      <w:proofErr w:type="spellEnd"/>
       <w:r>
         <w:rPr>
           <w:rFonts w:asciiTheme="majorHAnsi" w:eastAsia="Arial" w:hAnsiTheme="majorHAnsi" w:cstheme="majorBidi"/>
@@ -568,6 +571,7 @@
         </w:rPr>
         <w:t>ata</w:t>
       </w:r>
+      <w:proofErr w:type="gramEnd"/>
       <w:r>
         <w:rPr>
           <w:rFonts w:asciiTheme="majorHAnsi" w:eastAsia="Arial" w:hAnsiTheme="majorHAnsi" w:cstheme="majorBidi"/>
@@ -614,11 +618,19 @@
         </w:rPr>
         <w:t xml:space="preserve">Size based squares on the </w:t>
       </w:r>
-      <w:r>
-        <w:rPr>
-          <w:color w:val="000000" w:themeColor="text1"/>
-        </w:rPr>
-        <w:t xml:space="preserve">treemap will </w:t>
+      <w:proofErr w:type="spellStart"/>
+      <w:r>
+        <w:rPr>
+          <w:color w:val="000000" w:themeColor="text1"/>
+        </w:rPr>
+        <w:t>treemap</w:t>
+      </w:r>
+      <w:proofErr w:type="spellEnd"/>
+      <w:r>
+        <w:rPr>
+          <w:color w:val="000000" w:themeColor="text1"/>
+        </w:rPr>
+        <w:t xml:space="preserve"> will </w:t>
       </w:r>
       <w:r>
         <w:rPr>
@@ -673,7 +685,35 @@
         <w:rPr>
           <w:rFonts w:asciiTheme="majorHAnsi" w:eastAsia="Arial" w:hAnsiTheme="majorHAnsi" w:cstheme="majorBidi"/>
         </w:rPr>
-        <w:t>Zip file of html/css/Javascript files</w:t>
+        <w:t>Zip file of html/</w:t>
+      </w:r>
+      <w:proofErr w:type="spellStart"/>
+      <w:r>
+        <w:rPr>
+          <w:rFonts w:asciiTheme="majorHAnsi" w:eastAsia="Arial" w:hAnsiTheme="majorHAnsi" w:cstheme="majorBidi"/>
+        </w:rPr>
+        <w:t>css</w:t>
+      </w:r>
+      <w:proofErr w:type="spellEnd"/>
+      <w:r>
+        <w:rPr>
+          <w:rFonts w:asciiTheme="majorHAnsi" w:eastAsia="Arial" w:hAnsiTheme="majorHAnsi" w:cstheme="majorBidi"/>
+        </w:rPr>
+        <w:t>/</w:t>
+      </w:r>
+      <w:proofErr w:type="spellStart"/>
+      <w:r>
+        <w:rPr>
+          <w:rFonts w:asciiTheme="majorHAnsi" w:eastAsia="Arial" w:hAnsiTheme="majorHAnsi" w:cstheme="majorBidi"/>
+        </w:rPr>
+        <w:t>Javascript</w:t>
+      </w:r>
+      <w:proofErr w:type="spellEnd"/>
+      <w:r>
+        <w:rPr>
+          <w:rFonts w:asciiTheme="majorHAnsi" w:eastAsia="Arial" w:hAnsiTheme="majorHAnsi" w:cstheme="majorBidi"/>
+        </w:rPr>
+        <w:t xml:space="preserve"> files</w:t>
       </w:r>
     </w:p>
     <w:p>
@@ -894,13 +934,23 @@
                 <w:szCs w:val="18"/>
               </w:rPr>
             </w:pPr>
+            <w:proofErr w:type="spellStart"/>
             <w:r>
               <w:rPr>
                 <w:rFonts w:ascii="Arial" w:hAnsi="Arial" w:cs="Arial"/>
                 <w:sz w:val="18"/>
                 <w:szCs w:val="18"/>
               </w:rPr>
-              <w:t xml:space="preserve">Treemap data visualization </w:t>
+              <w:t>Treemap</w:t>
+            </w:r>
+            <w:proofErr w:type="spellEnd"/>
+            <w:r>
+              <w:rPr>
+                <w:rFonts w:ascii="Arial" w:hAnsi="Arial" w:cs="Arial"/>
+                <w:sz w:val="18"/>
+                <w:szCs w:val="18"/>
+              </w:rPr>
+              <w:t xml:space="preserve"> data visualization </w:t>
             </w:r>
           </w:p>
         </w:tc>
@@ -921,13 +971,23 @@
                 <w:color w:val="000000" w:themeColor="text1"/>
               </w:rPr>
             </w:pPr>
+            <w:proofErr w:type="spellStart"/>
             <w:r>
               <w:rPr>
                 <w:rFonts w:ascii="Arial" w:hAnsi="Arial" w:cs="Arial"/>
                 <w:sz w:val="18"/>
                 <w:szCs w:val="18"/>
               </w:rPr>
-              <w:t>Treemap data visualization</w:t>
+              <w:t>Treemap</w:t>
+            </w:r>
+            <w:proofErr w:type="spellEnd"/>
+            <w:r>
+              <w:rPr>
+                <w:rFonts w:ascii="Arial" w:hAnsi="Arial" w:cs="Arial"/>
+                <w:sz w:val="18"/>
+                <w:szCs w:val="18"/>
+              </w:rPr>
+              <w:t xml:space="preserve"> data visualization</w:t>
             </w:r>
             <w:r>
               <w:rPr>
@@ -1469,6 +1529,7 @@
         </w:rPr>
         <w:t xml:space="preserve">Title:  </w:t>
       </w:r>
+      <w:proofErr w:type="gramStart"/>
       <w:r>
         <w:rPr>
           <w:rFonts w:ascii="Arial" w:eastAsia="Arial" w:hAnsi="Arial" w:cs="Arial"/>
@@ -1487,6 +1548,7 @@
         </w:rPr>
         <w:t xml:space="preserve"> visualization</w:t>
       </w:r>
+      <w:proofErr w:type="gramEnd"/>
     </w:p>
     <w:p>
       <w:pPr>
@@ -1727,7 +1789,27 @@
           <w:sz w:val="18"/>
           <w:szCs w:val="18"/>
         </w:rPr>
-        <w:t xml:space="preserve">.  Biochromatic LLC. shall contact or meet with Client on a mutually acceptable schedule to report all tasks completed, problems encountered, and recommended changes.  Biochromatic LLC. shall inform Client promptly by message, text, telephone or E-mail upon discovery of any event or problem that may significantly delay production of the work. </w:t>
+        <w:t xml:space="preserve">.  Biochromatic LLC. shall contact or meet with Client on a mutually acceptable schedule to report all tasks completed, problems encountered, and recommended changes.  Biochromatic LLC. shall inform Client promptly by message, text, </w:t>
+      </w:r>
+      <w:proofErr w:type="gramStart"/>
+      <w:r>
+        <w:rPr>
+          <w:rFonts w:ascii="Arial" w:eastAsia="Arial" w:hAnsi="Arial" w:cs="Arial"/>
+          <w:color w:val="000000" w:themeColor="text1"/>
+          <w:sz w:val="18"/>
+          <w:szCs w:val="18"/>
+        </w:rPr>
+        <w:t>telephone</w:t>
+      </w:r>
+      <w:proofErr w:type="gramEnd"/>
+      <w:r>
+        <w:rPr>
+          <w:rFonts w:ascii="Arial" w:eastAsia="Arial" w:hAnsi="Arial" w:cs="Arial"/>
+          <w:color w:val="000000" w:themeColor="text1"/>
+          <w:sz w:val="18"/>
+          <w:szCs w:val="18"/>
+        </w:rPr>
+        <w:t xml:space="preserve"> or E-mail upon discovery of any event or problem that may significantly delay production of the work. </w:t>
       </w:r>
       <w:r>
         <w:rPr>
@@ -1766,7 +1848,27 @@
           <w:sz w:val="18"/>
           <w:szCs w:val="18"/>
         </w:rPr>
-        <w:t xml:space="preserve">. Client shall be responsible for making additional payments for changes in original work order requested by Client. Changes will be billed at an hourly rate of $75.00 unless otherwise specified in this estimate. However, no additional payment shall be made for changes required to conform to the original work order description. Client shall offer  Biochromatic LLC. the first opportunity to make any changes. </w:t>
+        <w:t xml:space="preserve">. Client shall be responsible for making additional payments for changes in original work order requested by Client. Changes will be billed at an hourly rate of $75.00 unless otherwise specified in this estimate. However, no additional payment shall be made for changes required to conform to the original work order description. Client shall </w:t>
+      </w:r>
+      <w:proofErr w:type="gramStart"/>
+      <w:r>
+        <w:rPr>
+          <w:rFonts w:ascii="Arial" w:eastAsia="Arial" w:hAnsi="Arial" w:cs="Arial"/>
+          <w:color w:val="000000" w:themeColor="text1"/>
+          <w:sz w:val="18"/>
+          <w:szCs w:val="18"/>
+        </w:rPr>
+        <w:t>offer  Biochromatic</w:t>
+      </w:r>
+      <w:proofErr w:type="gramEnd"/>
+      <w:r>
+        <w:rPr>
+          <w:rFonts w:ascii="Arial" w:eastAsia="Arial" w:hAnsi="Arial" w:cs="Arial"/>
+          <w:color w:val="000000" w:themeColor="text1"/>
+          <w:sz w:val="18"/>
+          <w:szCs w:val="18"/>
+        </w:rPr>
+        <w:t xml:space="preserve"> LLC. the first opportunity to make any changes. </w:t>
       </w:r>
       <w:r>
         <w:rPr>
@@ -1806,7 +1908,47 @@
           <w:sz w:val="18"/>
           <w:szCs w:val="18"/>
         </w:rPr>
-        <w:t xml:space="preserve">. Upon receipt of the deliverables, Client shall either accept the deliverable and make the appropriate payment as mutually agreed upon by both parties or provide  Biochromatic LLC. with written notice of any corrections to be made and a suggested date for completion which should be mutually acceptable to both  Biochromatic LLC. </w:t>
+        <w:t xml:space="preserve">. Upon receipt of the deliverables, Client shall either accept the deliverable and make the appropriate payment as mutually agreed upon by both parties or </w:t>
+      </w:r>
+      <w:proofErr w:type="gramStart"/>
+      <w:r>
+        <w:rPr>
+          <w:rFonts w:ascii="Arial" w:eastAsia="Arial" w:hAnsi="Arial" w:cs="Arial"/>
+          <w:color w:val="000000" w:themeColor="text1"/>
+          <w:sz w:val="18"/>
+          <w:szCs w:val="18"/>
+        </w:rPr>
+        <w:t>provide  Biochromatic</w:t>
+      </w:r>
+      <w:proofErr w:type="gramEnd"/>
+      <w:r>
+        <w:rPr>
+          <w:rFonts w:ascii="Arial" w:eastAsia="Arial" w:hAnsi="Arial" w:cs="Arial"/>
+          <w:color w:val="000000" w:themeColor="text1"/>
+          <w:sz w:val="18"/>
+          <w:szCs w:val="18"/>
+        </w:rPr>
+        <w:t xml:space="preserve"> LLC. with written notice of any corrections to be made and a suggested date for completion which should be mutually acceptable to </w:t>
+      </w:r>
+      <w:proofErr w:type="gramStart"/>
+      <w:r>
+        <w:rPr>
+          <w:rFonts w:ascii="Arial" w:eastAsia="Arial" w:hAnsi="Arial" w:cs="Arial"/>
+          <w:color w:val="000000" w:themeColor="text1"/>
+          <w:sz w:val="18"/>
+          <w:szCs w:val="18"/>
+        </w:rPr>
+        <w:t>both  Biochromatic</w:t>
+      </w:r>
+      <w:proofErr w:type="gramEnd"/>
+      <w:r>
+        <w:rPr>
+          <w:rFonts w:ascii="Arial" w:eastAsia="Arial" w:hAnsi="Arial" w:cs="Arial"/>
+          <w:color w:val="000000" w:themeColor="text1"/>
+          <w:sz w:val="18"/>
+          <w:szCs w:val="18"/>
+        </w:rPr>
+        <w:t xml:space="preserve"> LLC. </w:t>
       </w:r>
     </w:p>
     <w:p>
@@ -1857,7 +1999,27 @@
           <w:sz w:val="18"/>
           <w:szCs w:val="18"/>
         </w:rPr>
-        <w:t>. In the event of cancellation of this work order, no license rights or other ownership interests are granted to Client and any original artwork shall be retained by  Biochromatic LLC.. A cancellation fee for work completed, based on the prorated portion of the next payment and expenses already incurred, shall be paid by Client.</w:t>
+        <w:t xml:space="preserve">. In the event of cancellation of this work order, no license rights or other ownership interests are granted to Client and any original artwork shall be retained </w:t>
+      </w:r>
+      <w:proofErr w:type="gramStart"/>
+      <w:r>
+        <w:rPr>
+          <w:rFonts w:ascii="Arial" w:eastAsia="Arial" w:hAnsi="Arial" w:cs="Arial"/>
+          <w:color w:val="000000" w:themeColor="text1"/>
+          <w:sz w:val="18"/>
+          <w:szCs w:val="18"/>
+        </w:rPr>
+        <w:t>by  Biochromatic</w:t>
+      </w:r>
+      <w:proofErr w:type="gramEnd"/>
+      <w:r>
+        <w:rPr>
+          <w:rFonts w:ascii="Arial" w:eastAsia="Arial" w:hAnsi="Arial" w:cs="Arial"/>
+          <w:color w:val="000000" w:themeColor="text1"/>
+          <w:sz w:val="18"/>
+          <w:szCs w:val="18"/>
+        </w:rPr>
+        <w:t xml:space="preserve"> LLC.. A cancellation fee for work completed, based on the prorated portion of the next payment and expenses already incurred, shall be paid by Client.</w:t>
       </w:r>
       <w:r>
         <w:rPr>
@@ -2058,7 +2220,31 @@
           <w:sz w:val="18"/>
           <w:szCs w:val="18"/>
         </w:rPr>
-        <w:t xml:space="preserve"> Biochromatic LLC. Shlomo Spaeth  ( Principle)                                                                           Date </w:t>
+        <w:t xml:space="preserve"> Biochromatic LLC. Shlomo </w:t>
+      </w:r>
+      <w:proofErr w:type="gramStart"/>
+      <w:r>
+        <w:rPr>
+          <w:rFonts w:ascii="Arial" w:eastAsia="Arial" w:hAnsi="Arial" w:cs="Arial"/>
+          <w:b/>
+          <w:bCs/>
+          <w:color w:val="000000" w:themeColor="text1"/>
+          <w:sz w:val="18"/>
+          <w:szCs w:val="18"/>
+        </w:rPr>
+        <w:t>Spaeth  (</w:t>
+      </w:r>
+      <w:proofErr w:type="gramEnd"/>
+      <w:r>
+        <w:rPr>
+          <w:rFonts w:ascii="Arial" w:eastAsia="Arial" w:hAnsi="Arial" w:cs="Arial"/>
+          <w:b/>
+          <w:bCs/>
+          <w:color w:val="000000" w:themeColor="text1"/>
+          <w:sz w:val="18"/>
+          <w:szCs w:val="18"/>
+        </w:rPr>
+        <w:t xml:space="preserve"> Principle)                                                                           Date </w:t>
       </w:r>
       <w:r>
         <w:rPr>

</xml_diff>